<commit_message>
if else and switch statement program
</commit_message>
<xml_diff>
--- a/Java Notes.docx
+++ b/Java Notes.docx
@@ -72,7 +72,405 @@
       </w:r>
     </w:p>
     <w:p/>
-    <w:p/>
+    <w:p>
+      <w:pPr>
+        <w:rPr>
+          <w:b/>
+          <w:bCs/>
+          <w:sz w:val="52"/>
+          <w:szCs w:val="52"/>
+          <w:u w:val="single"/>
+        </w:rPr>
+      </w:pPr>
+      <w:r>
+        <w:rPr>
+          <w:b/>
+          <w:bCs/>
+          <w:sz w:val="52"/>
+          <w:szCs w:val="52"/>
+          <w:u w:val="single"/>
+        </w:rPr>
+        <w:t>Variable:</w:t>
+      </w:r>
+    </w:p>
+    <w:p>
+      <w:pPr>
+        <w:rPr>
+          <w:b/>
+          <w:bCs/>
+          <w:sz w:val="52"/>
+          <w:szCs w:val="52"/>
+        </w:rPr>
+      </w:pPr>
+      <w:r>
+        <w:rPr>
+          <w:b/>
+          <w:bCs/>
+          <w:sz w:val="52"/>
+          <w:szCs w:val="52"/>
+        </w:rPr>
+        <w:t>Variable1.java</w:t>
+      </w:r>
+    </w:p>
+    <w:p>
+      <w:pPr>
+        <w:rPr>
+          <w:b/>
+          <w:bCs/>
+          <w:sz w:val="52"/>
+          <w:szCs w:val="52"/>
+        </w:rPr>
+      </w:pPr>
+      <w:r>
+        <w:rPr>
+          <w:b/>
+          <w:bCs/>
+          <w:sz w:val="52"/>
+          <w:szCs w:val="52"/>
+        </w:rPr>
+        <w:t>package datatypes;</w:t>
+      </w:r>
+      <w:r>
+        <w:rPr>
+          <w:b/>
+          <w:bCs/>
+          <w:sz w:val="52"/>
+          <w:szCs w:val="52"/>
+        </w:rPr>
+        <w:br/>
+        <w:t xml:space="preserve">import </w:t>
+      </w:r>
+      <w:proofErr w:type="spellStart"/>
+      <w:r>
+        <w:rPr>
+          <w:b/>
+          <w:bCs/>
+          <w:sz w:val="52"/>
+          <w:szCs w:val="52"/>
+        </w:rPr>
+        <w:t>java.util</w:t>
+      </w:r>
+      <w:proofErr w:type="spellEnd"/>
+      <w:r>
+        <w:rPr>
+          <w:b/>
+          <w:bCs/>
+          <w:sz w:val="52"/>
+          <w:szCs w:val="52"/>
+        </w:rPr>
+        <w:t>.*;</w:t>
+      </w:r>
+      <w:r>
+        <w:rPr>
+          <w:b/>
+          <w:bCs/>
+          <w:sz w:val="52"/>
+          <w:szCs w:val="52"/>
+        </w:rPr>
+        <w:br/>
+        <w:t>public class Variable {</w:t>
+      </w:r>
+      <w:r>
+        <w:rPr>
+          <w:b/>
+          <w:bCs/>
+          <w:sz w:val="52"/>
+          <w:szCs w:val="52"/>
+        </w:rPr>
+        <w:br/>
+        <w:t xml:space="preserve">    public static void main(String[] </w:t>
+      </w:r>
+      <w:proofErr w:type="spellStart"/>
+      <w:r>
+        <w:rPr>
+          <w:b/>
+          <w:bCs/>
+          <w:sz w:val="52"/>
+          <w:szCs w:val="52"/>
+        </w:rPr>
+        <w:t>args</w:t>
+      </w:r>
+      <w:proofErr w:type="spellEnd"/>
+      <w:r>
+        <w:rPr>
+          <w:b/>
+          <w:bCs/>
+          <w:sz w:val="52"/>
+          <w:szCs w:val="52"/>
+        </w:rPr>
+        <w:t>){</w:t>
+      </w:r>
+      <w:r>
+        <w:rPr>
+          <w:b/>
+          <w:bCs/>
+          <w:sz w:val="52"/>
+          <w:szCs w:val="52"/>
+        </w:rPr>
+        <w:br/>
+        <w:t xml:space="preserve">        Scanner </w:t>
+      </w:r>
+      <w:proofErr w:type="spellStart"/>
+      <w:r>
+        <w:rPr>
+          <w:b/>
+          <w:bCs/>
+          <w:sz w:val="52"/>
+          <w:szCs w:val="52"/>
+        </w:rPr>
+        <w:t>sc</w:t>
+      </w:r>
+      <w:proofErr w:type="spellEnd"/>
+      <w:r>
+        <w:rPr>
+          <w:b/>
+          <w:bCs/>
+          <w:sz w:val="52"/>
+          <w:szCs w:val="52"/>
+        </w:rPr>
+        <w:t>=new Scanner(System.</w:t>
+      </w:r>
+      <w:r>
+        <w:rPr>
+          <w:b/>
+          <w:bCs/>
+          <w:i/>
+          <w:iCs/>
+          <w:sz w:val="52"/>
+          <w:szCs w:val="52"/>
+        </w:rPr>
+        <w:t>in</w:t>
+      </w:r>
+      <w:r>
+        <w:rPr>
+          <w:b/>
+          <w:bCs/>
+          <w:sz w:val="52"/>
+          <w:szCs w:val="52"/>
+        </w:rPr>
+        <w:t>);</w:t>
+      </w:r>
+      <w:r>
+        <w:rPr>
+          <w:b/>
+          <w:bCs/>
+          <w:sz w:val="52"/>
+          <w:szCs w:val="52"/>
+        </w:rPr>
+        <w:br/>
+        <w:t xml:space="preserve">        String name = </w:t>
+      </w:r>
+      <w:proofErr w:type="spellStart"/>
+      <w:r>
+        <w:rPr>
+          <w:b/>
+          <w:bCs/>
+          <w:sz w:val="52"/>
+          <w:szCs w:val="52"/>
+        </w:rPr>
+        <w:t>sc.nextLine</w:t>
+      </w:r>
+      <w:proofErr w:type="spellEnd"/>
+      <w:r>
+        <w:rPr>
+          <w:b/>
+          <w:bCs/>
+          <w:sz w:val="52"/>
+          <w:szCs w:val="52"/>
+        </w:rPr>
+        <w:t>();</w:t>
+      </w:r>
+      <w:r>
+        <w:rPr>
+          <w:b/>
+          <w:bCs/>
+          <w:sz w:val="52"/>
+          <w:szCs w:val="52"/>
+        </w:rPr>
+        <w:br/>
+        <w:t xml:space="preserve">        </w:t>
+      </w:r>
+      <w:proofErr w:type="spellStart"/>
+      <w:r>
+        <w:rPr>
+          <w:b/>
+          <w:bCs/>
+          <w:sz w:val="52"/>
+          <w:szCs w:val="52"/>
+        </w:rPr>
+        <w:t>System.</w:t>
+      </w:r>
+      <w:r>
+        <w:rPr>
+          <w:b/>
+          <w:bCs/>
+          <w:i/>
+          <w:iCs/>
+          <w:sz w:val="52"/>
+          <w:szCs w:val="52"/>
+        </w:rPr>
+        <w:t>out</w:t>
+      </w:r>
+      <w:r>
+        <w:rPr>
+          <w:b/>
+          <w:bCs/>
+          <w:sz w:val="52"/>
+          <w:szCs w:val="52"/>
+        </w:rPr>
+        <w:t>.println</w:t>
+      </w:r>
+      <w:proofErr w:type="spellEnd"/>
+      <w:r>
+        <w:rPr>
+          <w:b/>
+          <w:bCs/>
+          <w:sz w:val="52"/>
+          <w:szCs w:val="52"/>
+        </w:rPr>
+        <w:t>("your name is "+name);</w:t>
+      </w:r>
+      <w:r>
+        <w:rPr>
+          <w:b/>
+          <w:bCs/>
+          <w:sz w:val="52"/>
+          <w:szCs w:val="52"/>
+        </w:rPr>
+        <w:br/>
+        <w:t xml:space="preserve">        //next= it is use to take one word </w:t>
+      </w:r>
+      <w:r>
+        <w:rPr>
+          <w:b/>
+          <w:bCs/>
+          <w:sz w:val="52"/>
+          <w:szCs w:val="52"/>
+        </w:rPr>
+        <w:lastRenderedPageBreak/>
+        <w:t>input.</w:t>
+      </w:r>
+      <w:r>
+        <w:rPr>
+          <w:b/>
+          <w:bCs/>
+          <w:sz w:val="52"/>
+          <w:szCs w:val="52"/>
+        </w:rPr>
+        <w:br/>
+        <w:t xml:space="preserve">        //</w:t>
+      </w:r>
+      <w:proofErr w:type="spellStart"/>
+      <w:r>
+        <w:rPr>
+          <w:b/>
+          <w:bCs/>
+          <w:sz w:val="52"/>
+          <w:szCs w:val="52"/>
+        </w:rPr>
+        <w:t>nextint</w:t>
+      </w:r>
+      <w:proofErr w:type="spellEnd"/>
+      <w:r>
+        <w:rPr>
+          <w:b/>
+          <w:bCs/>
+          <w:sz w:val="52"/>
+          <w:szCs w:val="52"/>
+        </w:rPr>
+        <w:t>=it is use take a double type of input</w:t>
+      </w:r>
+      <w:r>
+        <w:rPr>
+          <w:b/>
+          <w:bCs/>
+          <w:sz w:val="52"/>
+          <w:szCs w:val="52"/>
+        </w:rPr>
+        <w:br/>
+        <w:t xml:space="preserve">        //</w:t>
+      </w:r>
+      <w:proofErr w:type="spellStart"/>
+      <w:r>
+        <w:rPr>
+          <w:b/>
+          <w:bCs/>
+          <w:sz w:val="52"/>
+          <w:szCs w:val="52"/>
+        </w:rPr>
+        <w:t>nextfloat</w:t>
+      </w:r>
+      <w:proofErr w:type="spellEnd"/>
+      <w:r>
+        <w:rPr>
+          <w:b/>
+          <w:bCs/>
+          <w:sz w:val="52"/>
+          <w:szCs w:val="52"/>
+        </w:rPr>
+        <w:t>=it is use take a double type of input</w:t>
+      </w:r>
+      <w:r>
+        <w:rPr>
+          <w:b/>
+          <w:bCs/>
+          <w:sz w:val="52"/>
+          <w:szCs w:val="52"/>
+        </w:rPr>
+        <w:br/>
+        <w:t xml:space="preserve">        //</w:t>
+      </w:r>
+      <w:proofErr w:type="spellStart"/>
+      <w:r>
+        <w:rPr>
+          <w:b/>
+          <w:bCs/>
+          <w:sz w:val="52"/>
+          <w:szCs w:val="52"/>
+        </w:rPr>
+        <w:t>nextdouble</w:t>
+      </w:r>
+      <w:proofErr w:type="spellEnd"/>
+      <w:r>
+        <w:rPr>
+          <w:b/>
+          <w:bCs/>
+          <w:sz w:val="52"/>
+          <w:szCs w:val="52"/>
+        </w:rPr>
+        <w:t>= it is use take a double type of input</w:t>
+      </w:r>
+      <w:r>
+        <w:rPr>
+          <w:b/>
+          <w:bCs/>
+          <w:sz w:val="52"/>
+          <w:szCs w:val="52"/>
+        </w:rPr>
+        <w:br/>
+        <w:t xml:space="preserve">    }</w:t>
+      </w:r>
+      <w:r>
+        <w:rPr>
+          <w:b/>
+          <w:bCs/>
+          <w:sz w:val="52"/>
+          <w:szCs w:val="52"/>
+        </w:rPr>
+        <w:br/>
+        <w:t>}</w:t>
+      </w:r>
+    </w:p>
+    <w:p>
+      <w:pPr>
+        <w:rPr>
+          <w:b/>
+          <w:bCs/>
+          <w:sz w:val="52"/>
+          <w:szCs w:val="52"/>
+        </w:rPr>
+      </w:pPr>
+    </w:p>
     <w:p/>
     <w:p/>
     <w:sectPr>
@@ -689,7 +1087,6 @@
   <w:style w:type="character" w:default="1" w:styleId="DefaultParagraphFont">
     <w:name w:val="Default Paragraph Font"/>
     <w:uiPriority w:val="1"/>
-    <w:semiHidden/>
     <w:unhideWhenUsed/>
   </w:style>
   <w:style w:type="table" w:default="1" w:styleId="TableNormal">

</xml_diff>